<commit_message>
Finished revising following committee comments
sent back to Curt
</commit_message>
<xml_diff>
--- a/Manuscript/Comments from committee/Response to comments.docx
+++ b/Manuscript/Comments from committee/Response to comments.docx
@@ -191,7 +191,15 @@
           <w:sz w:val="22"/>
           <w:szCs w:val="22"/>
         </w:rPr>
-        <w:t>Line 91: I don’t think these methods are used because of difficulties in Eulerian methods. They have their own advantages that motivate their use. Suggest rewriting.</w:t>
+        <w:t xml:space="preserve">Line 91: I don’t think these methods are used because of difficulties in Eulerian methods. They </w:t>
+      </w:r>
+      <w:r>
+        <w:rPr>
+          <w:rFonts w:asciiTheme="minorHAnsi" w:hAnsiTheme="minorHAnsi"/>
+          <w:sz w:val="22"/>
+          <w:szCs w:val="22"/>
+        </w:rPr>
+        <w:t>have their own advantages that motivate their use. Suggest rewriting.</w:t>
       </w:r>
     </w:p>
     <w:p>
@@ -205,15 +213,13 @@
           <w:rFonts w:asciiTheme="minorHAnsi" w:hAnsiTheme="minorHAnsi"/>
           <w:sz w:val="22"/>
           <w:szCs w:val="22"/>
-          <w:highlight w:val="yellow"/>
-        </w:rPr>
-      </w:pPr>
-      <w:r>
-        <w:rPr>
-          <w:rFonts w:asciiTheme="minorHAnsi" w:hAnsiTheme="minorHAnsi"/>
-          <w:sz w:val="22"/>
-          <w:szCs w:val="22"/>
-          <w:highlight w:val="yellow"/>
+        </w:rPr>
+      </w:pPr>
+      <w:r>
+        <w:rPr>
+          <w:rFonts w:asciiTheme="minorHAnsi" w:hAnsiTheme="minorHAnsi"/>
+          <w:sz w:val="22"/>
+          <w:szCs w:val="22"/>
         </w:rPr>
         <w:t>I decided to just cut this section and a lot of this paragraph. I don’t see the need to explain the range of methods and their pros/cons here. That may be appropriate for a proposal but I don’t think is necessary here.</w:t>
       </w:r>
@@ -3760,25 +3766,26 @@
         <w:t xml:space="preserve">Line 456: </w:t>
       </w:r>
       <w:r>
-        <w:t>There is also the limitation of ADCPs in measuring currents near the sea surface due to reverberation. In this case the depth where ADCP data is unavailable due to reverberation may nearly coincide with the depth range over which the drifters extend.</w:t>
-      </w:r>
-    </w:p>
-    <w:p>
-      <w:pPr>
-        <w:pStyle w:val="ListParagraph"/>
-        <w:numPr>
-          <w:ilvl w:val="1"/>
-          <w:numId w:val="3"/>
-        </w:numPr>
-        <w:rPr>
-          <w:szCs w:val="22"/>
-          <w:highlight w:val="yellow"/>
-        </w:rPr>
-      </w:pPr>
-      <w:r>
-        <w:rPr>
-          <w:szCs w:val="22"/>
-          <w:highlight w:val="yellow"/>
+        <w:t xml:space="preserve">There is also the limitation of ADCPs in measuring currents near the sea surface due to reverberation. In this case the depth where ADCP data is unavailable due to reverberation may </w:t>
+      </w:r>
+      <w:r>
+        <w:t>nearly coincide with the depth range over which the drifters extend.</w:t>
+      </w:r>
+    </w:p>
+    <w:p>
+      <w:pPr>
+        <w:pStyle w:val="ListParagraph"/>
+        <w:numPr>
+          <w:ilvl w:val="1"/>
+          <w:numId w:val="3"/>
+        </w:numPr>
+        <w:rPr>
+          <w:szCs w:val="22"/>
+        </w:rPr>
+      </w:pPr>
+      <w:r>
+        <w:rPr>
+          <w:szCs w:val="22"/>
         </w:rPr>
         <w:t>Curt says reverberation would reduce the difference by increasing speed</w:t>
       </w:r>
@@ -3792,13 +3799,11 @@
         </w:numPr>
         <w:rPr>
           <w:szCs w:val="22"/>
-          <w:highlight w:val="yellow"/>
-        </w:rPr>
-      </w:pPr>
-      <w:r>
-        <w:rPr>
-          <w:szCs w:val="22"/>
-          <w:highlight w:val="yellow"/>
+        </w:rPr>
+      </w:pPr>
+      <w:r>
+        <w:rPr>
+          <w:szCs w:val="22"/>
         </w:rPr>
         <w:t>This section was significantly rewritten</w:t>
       </w:r>
@@ -4878,8 +4883,38 @@
         <w:rPr>
           <w:highlight w:val="yellow"/>
         </w:rPr>
-        <w:t>Curt/Olivia?</w:t>
-      </w:r>
+        <w:t xml:space="preserve">Olivia and I worked this out, there was an issue with the endmember periods and which drifts were included. </w:t>
+      </w:r>
+      <w:proofErr w:type="gramStart"/>
+      <w:r>
+        <w:rPr>
+          <w:highlight w:val="yellow"/>
+        </w:rPr>
+        <w:t>Its</w:t>
+      </w:r>
+      <w:proofErr w:type="gramEnd"/>
+      <w:r>
+        <w:rPr>
+          <w:highlight w:val="yellow"/>
+        </w:rPr>
+        <w:t xml:space="preserve"> resolved now. Some are hard to see since they can be hidden under later tracks/</w:t>
+      </w:r>
+      <w:proofErr w:type="spellStart"/>
+      <w:r>
+        <w:rPr>
+          <w:highlight w:val="yellow"/>
+        </w:rPr>
+        <w:t>prog</w:t>
+      </w:r>
+      <w:proofErr w:type="spellEnd"/>
+      <w:r>
+        <w:rPr>
+          <w:highlight w:val="yellow"/>
+        </w:rPr>
+        <w:t xml:space="preserve"> vectors</w:t>
+      </w:r>
+      <w:bookmarkStart w:id="1" w:name="_GoBack"/>
+      <w:bookmarkEnd w:id="1"/>
     </w:p>
     <w:p>
       <w:pPr>
@@ -5546,7 +5581,7 @@
       <w:r>
         <w:t xml:space="preserve">Line 19: </w:t>
       </w:r>
-      <w:del w:id="1" w:author="Trent Biggs" w:date="2015-10-21T12:31:00Z">
+      <w:del w:id="2" w:author="Trent Biggs" w:date="2015-10-21T12:31:00Z">
         <w:r>
           <w:delText xml:space="preserve">fringing coral reef flat-lined </w:delText>
         </w:r>
@@ -5554,17 +5589,17 @@
       <w:r>
         <w:t>embayment</w:t>
       </w:r>
-      <w:ins w:id="2" w:author="Trent Biggs" w:date="2015-10-21T12:21:00Z">
+      <w:ins w:id="3" w:author="Trent Biggs" w:date="2015-10-21T12:21:00Z">
         <w:r>
           <w:t xml:space="preserve"> </w:t>
         </w:r>
       </w:ins>
-      <w:ins w:id="3" w:author="Trent Biggs" w:date="2015-10-21T12:32:00Z">
+      <w:ins w:id="4" w:author="Trent Biggs" w:date="2015-10-21T12:32:00Z">
         <w:r>
           <w:t xml:space="preserve">fringed with coral reef </w:t>
         </w:r>
       </w:ins>
-      <w:del w:id="4" w:author="Trent Biggs" w:date="2015-10-21T12:21:00Z">
+      <w:del w:id="5" w:author="Trent Biggs" w:date="2015-10-21T12:21:00Z">
         <w:r>
           <w:delText xml:space="preserve"> </w:delText>
         </w:r>
@@ -5708,7 +5743,7 @@
       <w:r>
         <w:t xml:space="preserve">Line 182: </w:t>
       </w:r>
-      <w:ins w:id="5" w:author="Trent Biggs" w:date="2015-10-21T14:47:00Z">
+      <w:ins w:id="6" w:author="Trent Biggs" w:date="2015-10-21T14:47:00Z">
         <w:r>
           <w:t>Depth of deployment was xx m (AS1), xx m (AS2)</w:t>
         </w:r>
@@ -5947,8 +5982,6 @@
           <w:numId w:val="2"/>
         </w:numPr>
       </w:pPr>
-      <w:bookmarkStart w:id="6" w:name="_GoBack"/>
-      <w:bookmarkEnd w:id="6"/>
       <w:r>
         <w:t>Line 294: Better than AS2?  Does this need to be quantified?</w:t>
       </w:r>
@@ -7727,7 +7760,7 @@
 </file>
 
 <file path=customXml/itemProps1.xml><?xml version="1.0" encoding="utf-8"?>
-<ds:datastoreItem xmlns:ds="http://schemas.openxmlformats.org/officeDocument/2006/customXml" ds:itemID="{2E5DAA03-7E01-4629-BD5A-45C521E820FB}">
+<ds:datastoreItem xmlns:ds="http://schemas.openxmlformats.org/officeDocument/2006/customXml" ds:itemID="{B1056933-C6F2-4F61-A9A7-054FC33926B9}">
   <ds:schemaRefs>
     <ds:schemaRef ds:uri="http://schemas.openxmlformats.org/officeDocument/2006/bibliography"/>
   </ds:schemaRefs>

</xml_diff>